<commit_message>
update beneran lagi V.1.2
</commit_message>
<xml_diff>
--- a/Test Case/Test Case Travelendar V.1.docx
+++ b/Test Case/Test Case Travelendar V.1.docx
@@ -2071,12 +2071,6 @@
             <w:webHidden/>
           </w:rPr>
           <w:tab/>
-        </w:r>
-        <w:r>
-          <w:rPr>
-            <w:noProof/>
-            <w:webHidden/>
-          </w:rPr>
           <w:t>10</w:t>
         </w:r>
       </w:hyperlink>
@@ -2105,12 +2099,6 @@
             <w:webHidden/>
           </w:rPr>
           <w:tab/>
-        </w:r>
-        <w:r>
-          <w:rPr>
-            <w:noProof/>
-            <w:webHidden/>
-          </w:rPr>
           <w:t>10</w:t>
         </w:r>
       </w:hyperlink>
@@ -2139,12 +2127,6 @@
             <w:webHidden/>
           </w:rPr>
           <w:tab/>
-        </w:r>
-        <w:r>
-          <w:rPr>
-            <w:noProof/>
-            <w:webHidden/>
-          </w:rPr>
           <w:t>10</w:t>
         </w:r>
       </w:hyperlink>
@@ -2173,12 +2155,6 @@
             <w:webHidden/>
           </w:rPr>
           <w:tab/>
-        </w:r>
-        <w:r>
-          <w:rPr>
-            <w:noProof/>
-            <w:webHidden/>
-          </w:rPr>
           <w:t>10</w:t>
         </w:r>
       </w:hyperlink>
@@ -2267,49 +2243,30 @@
           <w:noProof/>
         </w:rPr>
       </w:pPr>
-      <w:r>
-        <w:fldChar w:fldCharType="begin"/>
-      </w:r>
-      <w:r>
-        <w:instrText xml:space="preserve"> HYPERLINK \l "_Toc313312047" </w:instrText>
-      </w:r>
-      <w:r>
-        <w:fldChar w:fldCharType="separate"/>
-      </w:r>
-      <w:r>
-        <w:rPr>
-          <w:rStyle w:val="Hyperlink"/>
-          <w:noProof/>
-        </w:rPr>
-        <w:t>5. Usecase :</w:t>
-      </w:r>
-      <w:r>
-        <w:rPr>
-          <w:rStyle w:val="Hyperlink"/>
-          <w:noProof/>
-        </w:rPr>
-        <w:t>Mencari Event</w:t>
-      </w:r>
-      <w:r>
-        <w:rPr>
-          <w:noProof/>
-          <w:webHidden/>
-        </w:rPr>
-        <w:tab/>
-      </w:r>
-      <w:r>
-        <w:rPr>
-          <w:noProof/>
-          <w:webHidden/>
-        </w:rPr>
-        <w:t>11</w:t>
-      </w:r>
-      <w:r>
-        <w:rPr>
-          <w:noProof/>
-        </w:rPr>
-        <w:fldChar w:fldCharType="end"/>
-      </w:r>
+      <w:hyperlink w:anchor="_Toc313312047" w:history="1">
+        <w:r>
+          <w:rPr>
+            <w:rStyle w:val="Hyperlink"/>
+            <w:noProof/>
+          </w:rPr>
+          <w:t>5. Usecase :</w:t>
+        </w:r>
+        <w:r>
+          <w:rPr>
+            <w:rStyle w:val="Hyperlink"/>
+            <w:noProof/>
+          </w:rPr>
+          <w:t>Mencari Event</w:t>
+        </w:r>
+        <w:r>
+          <w:rPr>
+            <w:noProof/>
+            <w:webHidden/>
+          </w:rPr>
+          <w:tab/>
+          <w:t>11</w:t>
+        </w:r>
+      </w:hyperlink>
     </w:p>
     <w:p>
       <w:pPr>
@@ -2335,12 +2292,6 @@
             <w:webHidden/>
           </w:rPr>
           <w:tab/>
-        </w:r>
-        <w:r>
-          <w:rPr>
-            <w:noProof/>
-            <w:webHidden/>
-          </w:rPr>
           <w:t>11</w:t>
         </w:r>
       </w:hyperlink>
@@ -2369,12 +2320,6 @@
             <w:webHidden/>
           </w:rPr>
           <w:tab/>
-        </w:r>
-        <w:r>
-          <w:rPr>
-            <w:noProof/>
-            <w:webHidden/>
-          </w:rPr>
           <w:t>12</w:t>
         </w:r>
       </w:hyperlink>
@@ -2403,12 +2348,6 @@
             <w:webHidden/>
           </w:rPr>
           <w:tab/>
-        </w:r>
-        <w:r>
-          <w:rPr>
-            <w:noProof/>
-            <w:webHidden/>
-          </w:rPr>
           <w:t>12</w:t>
         </w:r>
       </w:hyperlink>
@@ -2423,85 +2362,63 @@
           <w:noProof/>
         </w:rPr>
       </w:pPr>
-      <w:r>
-        <w:fldChar w:fldCharType="begin"/>
-      </w:r>
-      <w:r>
-        <w:instrText xml:space="preserve"> HYPERLINK \l "_Toc313312051" </w:instrText>
-      </w:r>
-      <w:r>
-        <w:fldChar w:fldCharType="separate"/>
-      </w:r>
-      <w:r>
-        <w:rPr>
-          <w:rStyle w:val="Hyperlink"/>
-          <w:noProof/>
-        </w:rPr>
-        <w:t>Skenario Test Case dengan Data</w:t>
-      </w:r>
-      <w:r>
-        <w:rPr>
-          <w:noProof/>
-          <w:webHidden/>
-        </w:rPr>
-        <w:tab/>
-      </w:r>
-      <w:r>
-        <w:rPr>
-          <w:noProof/>
-          <w:webHidden/>
-        </w:rPr>
-        <w:fldChar w:fldCharType="begin"/>
-      </w:r>
-      <w:r>
-        <w:rPr>
-          <w:noProof/>
-          <w:webHidden/>
-        </w:rPr>
-        <w:instrText xml:space="preserve"> PAGEREF _Toc313312051 \h </w:instrText>
-      </w:r>
-      <w:r>
-        <w:rPr>
-          <w:noProof/>
-          <w:webHidden/>
-        </w:rPr>
-      </w:r>
-      <w:r>
-        <w:rPr>
-          <w:noProof/>
-          <w:webHidden/>
-        </w:rPr>
-        <w:fldChar w:fldCharType="separate"/>
-      </w:r>
-      <w:r>
-        <w:rPr>
-          <w:noProof/>
-          <w:webHidden/>
-        </w:rPr>
-        <w:t>1</w:t>
-      </w:r>
-      <w:r>
-        <w:rPr>
-          <w:noProof/>
-          <w:webHidden/>
-        </w:rPr>
-        <w:t>2</w:t>
-      </w:r>
-      <w:bookmarkStart w:id="1" w:name="_GoBack"/>
-      <w:bookmarkEnd w:id="1"/>
-      <w:r>
-        <w:rPr>
-          <w:noProof/>
-          <w:webHidden/>
-        </w:rPr>
-        <w:fldChar w:fldCharType="end"/>
-      </w:r>
-      <w:r>
-        <w:rPr>
-          <w:noProof/>
-        </w:rPr>
-        <w:fldChar w:fldCharType="end"/>
-      </w:r>
+      <w:hyperlink w:anchor="_Toc313312051" w:history="1">
+        <w:r>
+          <w:rPr>
+            <w:rStyle w:val="Hyperlink"/>
+            <w:noProof/>
+          </w:rPr>
+          <w:t>Skenario Test Case dengan Data</w:t>
+        </w:r>
+        <w:r>
+          <w:rPr>
+            <w:noProof/>
+            <w:webHidden/>
+          </w:rPr>
+          <w:tab/>
+        </w:r>
+        <w:r>
+          <w:rPr>
+            <w:noProof/>
+            <w:webHidden/>
+          </w:rPr>
+          <w:fldChar w:fldCharType="begin"/>
+        </w:r>
+        <w:r>
+          <w:rPr>
+            <w:noProof/>
+            <w:webHidden/>
+          </w:rPr>
+          <w:instrText xml:space="preserve"> PAGEREF _Toc313312051 \h </w:instrText>
+        </w:r>
+        <w:r>
+          <w:rPr>
+            <w:noProof/>
+            <w:webHidden/>
+          </w:rPr>
+        </w:r>
+        <w:r>
+          <w:rPr>
+            <w:noProof/>
+            <w:webHidden/>
+          </w:rPr>
+          <w:fldChar w:fldCharType="separate"/>
+        </w:r>
+        <w:r>
+          <w:rPr>
+            <w:noProof/>
+            <w:webHidden/>
+          </w:rPr>
+          <w:t>12</w:t>
+        </w:r>
+        <w:r>
+          <w:rPr>
+            <w:noProof/>
+            <w:webHidden/>
+          </w:rPr>
+          <w:fldChar w:fldCharType="end"/>
+        </w:r>
+      </w:hyperlink>
     </w:p>
     <w:p/>
     <w:p/>
@@ -2522,102 +2439,102 @@
       <w:pPr>
         <w:pStyle w:val="Title"/>
       </w:pPr>
-      <w:bookmarkStart w:id="2" w:name="_Toc313312024"/>
+      <w:bookmarkStart w:id="1" w:name="_Toc313312024"/>
       <w:r>
         <w:lastRenderedPageBreak/>
         <w:t>Pendahuluan</w:t>
       </w:r>
+      <w:bookmarkEnd w:id="1"/>
+    </w:p>
+    <w:p>
+      <w:pPr>
+        <w:pStyle w:val="Heading1"/>
+      </w:pPr>
+      <w:bookmarkStart w:id="2" w:name="_Toc313312025"/>
+      <w:r>
+        <w:t>Latar Belakang</w:t>
+      </w:r>
       <w:bookmarkEnd w:id="2"/>
     </w:p>
     <w:p>
       <w:pPr>
+        <w:jc w:val="both"/>
+      </w:pPr>
+      <w:r>
+        <w:t>Di dalam merancang dan membangun sebuah perangkat lunak berbasis proyek, semua kebutuhan pengguna harus bisa diakomodir oleh perangkat lunak yang dibuat. Untuk itu, salah satu cara memastikan kesesuaian antara kebutuhan dan output yang dihasilkan, adalah dengan membuat usecase</w:t>
+      </w:r>
+      <w:r>
+        <w:t>. Usecase menjadi elemen dasar dan terpenting dalam tahap desain perangkat lunak, pembuatan diagram robustness, sequence bahkan hingga class diagram didasarkan pada skenario yang dijabarkan pada usecase.</w:t>
+      </w:r>
+    </w:p>
+    <w:p>
+      <w:pPr>
+        <w:jc w:val="both"/>
+      </w:pPr>
+      <w:r>
+        <w:t xml:space="preserve">Sebuah perangkat lunak yang baik, idealnya adalah yang telah memenuhi semua kebutuhan penggunanya. Cara yang paling lazim digunakan untuk mengetahui apakah perangkat lunak yang dibuat telah sesuai dengan usecase-nya, adalah cara </w:t>
+      </w:r>
+      <w:r>
+        <w:rPr>
+          <w:i/>
+        </w:rPr>
+        <w:t>test case</w:t>
+      </w:r>
+      <w:r>
+        <w:t xml:space="preserve">. Berdasarkan skenario </w:t>
+      </w:r>
+      <w:r>
+        <w:rPr>
+          <w:i/>
+        </w:rPr>
+        <w:t xml:space="preserve">basic </w:t>
+      </w:r>
+      <w:r>
+        <w:t xml:space="preserve">dan </w:t>
+      </w:r>
+      <w:r>
+        <w:rPr>
+          <w:i/>
+        </w:rPr>
+        <w:t>alternate</w:t>
+      </w:r>
+      <w:r>
+        <w:t xml:space="preserve"> </w:t>
+      </w:r>
+      <w:r>
+        <w:rPr>
+          <w:i/>
+        </w:rPr>
+        <w:t>path</w:t>
+      </w:r>
+      <w:r>
+        <w:t xml:space="preserve"> pada usecase, dikembangkan seperangkat skenario testing</w:t>
+      </w:r>
+      <w:r>
+        <w:t xml:space="preserve">. Selain itu, setiap skenario testing akan diberikan serangkaian data </w:t>
+      </w:r>
+      <w:r>
+        <w:rPr>
+          <w:i/>
+        </w:rPr>
+        <w:t>dummy</w:t>
+      </w:r>
+      <w:r>
+        <w:t xml:space="preserve"> yang akan dilakukan sebagai perangkat testing. Hasil dari </w:t>
+      </w:r>
+      <w:r>
+        <w:t>testing ini akan menunjukkan sejauh mana kesesuaian antara usecase dengan perangkat lunak.</w:t>
+      </w:r>
+    </w:p>
+    <w:p>
+      <w:pPr>
         <w:pStyle w:val="Heading1"/>
       </w:pPr>
-      <w:bookmarkStart w:id="3" w:name="_Toc313312025"/>
-      <w:r>
-        <w:t>Latar Belakang</w:t>
+      <w:bookmarkStart w:id="3" w:name="_Toc313312026"/>
+      <w:r>
+        <w:t>Tujuan</w:t>
       </w:r>
       <w:bookmarkEnd w:id="3"/>
-    </w:p>
-    <w:p>
-      <w:pPr>
-        <w:jc w:val="both"/>
-      </w:pPr>
-      <w:r>
-        <w:t>Di dalam merancang dan membangun sebuah perangkat lunak berbasis proyek, semua kebutuhan pengguna harus bisa diakomodir oleh perangkat lunak yang dibuat. Untuk itu, salah satu cara memastikan kesesuaian antara kebutuhan dan output yang dihasilkan, adalah dengan membuat usecase</w:t>
-      </w:r>
-      <w:r>
-        <w:t>. Usecase menjadi elemen dasar dan terpenting dalam tahap desain perangkat lunak, pembuatan diagram robustness, sequence bahkan hingga class diagram didasarkan pada skenario yang dijabarkan pada usecase.</w:t>
-      </w:r>
-    </w:p>
-    <w:p>
-      <w:pPr>
-        <w:jc w:val="both"/>
-      </w:pPr>
-      <w:r>
-        <w:t xml:space="preserve">Sebuah perangkat lunak yang baik, idealnya adalah yang telah memenuhi semua kebutuhan penggunanya. Cara yang paling lazim digunakan untuk mengetahui apakah perangkat lunak yang dibuat telah sesuai dengan usecase-nya, adalah cara </w:t>
-      </w:r>
-      <w:r>
-        <w:rPr>
-          <w:i/>
-        </w:rPr>
-        <w:t>test case</w:t>
-      </w:r>
-      <w:r>
-        <w:t xml:space="preserve">. Berdasarkan skenario </w:t>
-      </w:r>
-      <w:r>
-        <w:rPr>
-          <w:i/>
-        </w:rPr>
-        <w:t xml:space="preserve">basic </w:t>
-      </w:r>
-      <w:r>
-        <w:t xml:space="preserve">dan </w:t>
-      </w:r>
-      <w:r>
-        <w:rPr>
-          <w:i/>
-        </w:rPr>
-        <w:t>alternate</w:t>
-      </w:r>
-      <w:r>
-        <w:t xml:space="preserve"> </w:t>
-      </w:r>
-      <w:r>
-        <w:rPr>
-          <w:i/>
-        </w:rPr>
-        <w:t>path</w:t>
-      </w:r>
-      <w:r>
-        <w:t xml:space="preserve"> pada usecase, dikembangkan seperangkat skenario testing</w:t>
-      </w:r>
-      <w:r>
-        <w:t xml:space="preserve">. Selain itu, setiap skenario testing akan diberikan serangkaian data </w:t>
-      </w:r>
-      <w:r>
-        <w:rPr>
-          <w:i/>
-        </w:rPr>
-        <w:t>dummy</w:t>
-      </w:r>
-      <w:r>
-        <w:t xml:space="preserve"> yang akan dilakukan sebagai perangkat testing. Hasil dari </w:t>
-      </w:r>
-      <w:r>
-        <w:t>testing ini akan menunjukkan sejauh mana kesesuaian antara usecase dengan perangkat lunak.</w:t>
-      </w:r>
-    </w:p>
-    <w:p>
-      <w:pPr>
-        <w:pStyle w:val="Heading1"/>
-      </w:pPr>
-      <w:bookmarkStart w:id="4" w:name="_Toc313312026"/>
-      <w:r>
-        <w:t>Tujuan</w:t>
-      </w:r>
-      <w:bookmarkEnd w:id="4"/>
     </w:p>
     <w:p>
       <w:r>
@@ -2699,11 +2616,11 @@
       <w:pPr>
         <w:pStyle w:val="Heading1"/>
       </w:pPr>
-      <w:bookmarkStart w:id="5" w:name="_Toc313312027"/>
+      <w:bookmarkStart w:id="4" w:name="_Toc313312027"/>
       <w:r>
         <w:t>Keterangan Kode</w:t>
       </w:r>
-      <w:bookmarkEnd w:id="5"/>
+      <w:bookmarkEnd w:id="4"/>
     </w:p>
     <w:p>
       <w:pPr>
@@ -2789,23 +2706,20 @@
       <w:pPr>
         <w:pStyle w:val="Title"/>
       </w:pPr>
-      <w:bookmarkStart w:id="6" w:name="_Toc313312028"/>
+      <w:bookmarkStart w:id="5" w:name="_Toc313312028"/>
       <w:r>
         <w:lastRenderedPageBreak/>
         <w:t>Test Case</w:t>
       </w:r>
-      <w:bookmarkEnd w:id="6"/>
+      <w:bookmarkEnd w:id="5"/>
     </w:p>
     <w:p>
       <w:pPr>
         <w:pStyle w:val="Heading2"/>
       </w:pPr>
-      <w:bookmarkStart w:id="7" w:name="_Toc313312035"/>
-      <w:r>
-        <w:t>1</w:t>
-      </w:r>
-      <w:r>
-        <w:t xml:space="preserve">. Usecase : </w:t>
+      <w:bookmarkStart w:id="6" w:name="_Toc313312035"/>
+      <w:r>
+        <w:t xml:space="preserve">1. Usecase : </w:t>
       </w:r>
       <w:r>
         <w:t>Login</w:t>
@@ -2815,11 +2729,11 @@
       <w:pPr>
         <w:pStyle w:val="Heading3"/>
       </w:pPr>
-      <w:bookmarkStart w:id="8" w:name="_Toc313312031"/>
+      <w:bookmarkStart w:id="7" w:name="_Toc313312031"/>
       <w:r>
         <w:t>Basic Path</w:t>
       </w:r>
-      <w:bookmarkEnd w:id="8"/>
+      <w:bookmarkEnd w:id="7"/>
     </w:p>
     <w:p>
       <w:pPr>
@@ -2962,11 +2876,11 @@
       <w:pPr>
         <w:pStyle w:val="Heading3"/>
       </w:pPr>
-      <w:bookmarkStart w:id="9" w:name="_Toc313312032"/>
+      <w:bookmarkStart w:id="8" w:name="_Toc313312032"/>
       <w:r>
         <w:t>Alternate Path</w:t>
       </w:r>
-      <w:bookmarkEnd w:id="9"/>
+      <w:bookmarkEnd w:id="8"/>
     </w:p>
     <w:p>
       <w:pPr>
@@ -2980,7 +2894,7 @@
           <w:b/>
         </w:rPr>
       </w:pPr>
-      <w:bookmarkStart w:id="10" w:name="_Hlk500249297"/>
+      <w:bookmarkStart w:id="9" w:name="_Hlk500249297"/>
       <w:r>
         <w:rPr>
           <w:rFonts w:cs="Arial"/>
@@ -3057,7 +2971,7 @@
         <w:t>Jika textfield username tidak diisi, dan password field diisi kemudian User menekan tombol login, maka sistem akan menampilkan peringatan bahwa textfield username belum diisi</w:t>
       </w:r>
     </w:p>
-    <w:bookmarkEnd w:id="10"/>
+    <w:bookmarkEnd w:id="9"/>
     <w:p>
       <w:pPr>
         <w:autoSpaceDE w:val="0"/>
@@ -3411,12 +3325,12 @@
       <w:pPr>
         <w:pStyle w:val="Heading3"/>
       </w:pPr>
-      <w:bookmarkStart w:id="11" w:name="_Toc313312033"/>
+      <w:bookmarkStart w:id="10" w:name="_Toc313312033"/>
       <w:r>
         <w:lastRenderedPageBreak/>
         <w:t>Skenario Test Case</w:t>
       </w:r>
-      <w:bookmarkEnd w:id="11"/>
+      <w:bookmarkEnd w:id="10"/>
     </w:p>
     <w:tbl>
       <w:tblPr>
@@ -4798,7 +4712,7 @@
       <w:r>
         <w:t xml:space="preserve">2. Usecase : </w:t>
       </w:r>
-      <w:bookmarkEnd w:id="7"/>
+      <w:bookmarkEnd w:id="6"/>
       <w:r>
         <w:t>Membuat Akun</w:t>
       </w:r>
@@ -4807,11 +4721,11 @@
       <w:pPr>
         <w:pStyle w:val="Heading3"/>
       </w:pPr>
-      <w:bookmarkStart w:id="12" w:name="_Toc313312036"/>
+      <w:bookmarkStart w:id="11" w:name="_Toc313312036"/>
       <w:r>
         <w:t>Basic Path</w:t>
       </w:r>
-      <w:bookmarkEnd w:id="12"/>
+      <w:bookmarkEnd w:id="11"/>
     </w:p>
     <w:p>
       <w:r>
@@ -4831,12 +4745,12 @@
       <w:pPr>
         <w:pStyle w:val="Heading3"/>
       </w:pPr>
-      <w:bookmarkStart w:id="13" w:name="_Toc313312037"/>
+      <w:bookmarkStart w:id="12" w:name="_Toc313312037"/>
       <w:r>
         <w:lastRenderedPageBreak/>
         <w:t>Alternate Path</w:t>
       </w:r>
-      <w:bookmarkEnd w:id="13"/>
+      <w:bookmarkEnd w:id="12"/>
     </w:p>
     <w:p>
       <w:r>
@@ -5655,11 +5569,11 @@
       <w:pPr>
         <w:pStyle w:val="Heading3"/>
       </w:pPr>
-      <w:bookmarkStart w:id="14" w:name="_Toc313312038"/>
+      <w:bookmarkStart w:id="13" w:name="_Toc313312038"/>
       <w:r>
         <w:t>Skenario Test Case</w:t>
       </w:r>
-      <w:bookmarkEnd w:id="14"/>
+      <w:bookmarkEnd w:id="13"/>
     </w:p>
     <w:tbl>
       <w:tblPr>
@@ -6556,7 +6470,7 @@
       <w:pPr>
         <w:pStyle w:val="Heading2"/>
       </w:pPr>
-      <w:bookmarkStart w:id="15" w:name="_Toc313312030"/>
+      <w:bookmarkStart w:id="14" w:name="_Toc313312030"/>
       <w:r>
         <w:lastRenderedPageBreak/>
         <w:t>3</w:t>
@@ -6564,8 +6478,8 @@
       <w:r>
         <w:t xml:space="preserve">. </w:t>
       </w:r>
-      <w:bookmarkStart w:id="16" w:name="_Toc313312034"/>
-      <w:bookmarkEnd w:id="15"/>
+      <w:bookmarkStart w:id="15" w:name="_Toc313312034"/>
+      <w:bookmarkEnd w:id="14"/>
       <w:r>
         <w:t xml:space="preserve">Usecase : </w:t>
       </w:r>
@@ -6577,11 +6491,11 @@
       <w:pPr>
         <w:pStyle w:val="Heading3"/>
       </w:pPr>
-      <w:bookmarkStart w:id="17" w:name="_Toc313312044"/>
+      <w:bookmarkStart w:id="16" w:name="_Toc313312044"/>
       <w:r>
         <w:t>Basic Path</w:t>
       </w:r>
-      <w:bookmarkEnd w:id="17"/>
+      <w:bookmarkEnd w:id="16"/>
     </w:p>
     <w:p>
       <w:pPr>
@@ -6760,11 +6674,11 @@
           <w:color w:val="auto"/>
         </w:rPr>
       </w:pPr>
-      <w:bookmarkStart w:id="18" w:name="_Toc313312045"/>
+      <w:bookmarkStart w:id="17" w:name="_Toc313312045"/>
       <w:r>
         <w:t>Alternate Path</w:t>
       </w:r>
-      <w:bookmarkEnd w:id="18"/>
+      <w:bookmarkEnd w:id="17"/>
     </w:p>
     <w:p>
       <w:pPr>
@@ -6890,11 +6804,11 @@
       <w:pPr>
         <w:pStyle w:val="Heading3"/>
       </w:pPr>
-      <w:bookmarkStart w:id="19" w:name="_Toc313312046"/>
+      <w:bookmarkStart w:id="18" w:name="_Toc313312046"/>
       <w:r>
         <w:t>Skenario Test Case</w:t>
       </w:r>
-      <w:bookmarkEnd w:id="19"/>
+      <w:bookmarkEnd w:id="18"/>
     </w:p>
     <w:tbl>
       <w:tblPr>
@@ -7372,14 +7286,17 @@
           <w:bottom w:val="single" w:sz="8" w:space="30" w:color="4F81BD" w:themeColor="accent1"/>
         </w:pBdr>
       </w:pPr>
-      <w:bookmarkStart w:id="20" w:name="_Toc313312105"/>
-      <w:bookmarkEnd w:id="16"/>
+      <w:bookmarkStart w:id="19" w:name="_Toc313312105"/>
+      <w:bookmarkEnd w:id="15"/>
     </w:p>
     <w:p/>
     <w:p/>
     <w:p/>
     <w:p/>
-    <w:p/>
+    <w:p>
+      <w:bookmarkStart w:id="20" w:name="_GoBack"/>
+      <w:bookmarkEnd w:id="20"/>
+    </w:p>
     <w:p>
       <w:pPr>
         <w:pStyle w:val="Heading2"/>
@@ -7387,10 +7304,7 @@
       <w:bookmarkStart w:id="21" w:name="_Toc313312057"/>
       <w:r>
         <w:lastRenderedPageBreak/>
-        <w:t>4</w:t>
-      </w:r>
-      <w:r>
-        <w:t xml:space="preserve">. Usecase : </w:t>
+        <w:t xml:space="preserve">4. Usecase : </w:t>
       </w:r>
       <w:r>
         <w:t>Menambah Event</w:t>
@@ -7714,7 +7628,20 @@
           <w:rFonts w:cs="Arial"/>
           <w:lang w:val="en-US"/>
         </w:rPr>
-        <w:t xml:space="preserve"> Previous Location, </w:t>
+        <w:t xml:space="preserve"> Previous Location</w:t>
+      </w:r>
+      <w:r>
+        <w:rPr>
+          <w:rFonts w:cs="Arial"/>
+        </w:rPr>
+        <w:t xml:space="preserve"> atau meng-klik lokasi pada map sehingga textfield Previous Location otomatis terisi</w:t>
+      </w:r>
+      <w:r>
+        <w:rPr>
+          <w:rFonts w:cs="Arial"/>
+          <w:lang w:val="en-US"/>
+        </w:rPr>
+        <w:t xml:space="preserve">, </w:t>
       </w:r>
       <w:proofErr w:type="spellStart"/>
       <w:r>
@@ -8615,7 +8542,69 @@
         <w:rPr>
           <w:rFonts w:cs="Arial"/>
         </w:rPr>
-        <w:t xml:space="preserve"> tidak mengisi salah satu field dan menekan tombol submit, maka sistem akan menampilkan peringatan bahwa ada field yang belum diisi.</w:t>
+        <w:t xml:space="preserve"> tidak mengisi salah satu field </w:t>
+      </w:r>
+      <w:r>
+        <w:rPr>
+          <w:rFonts w:cs="Arial"/>
+        </w:rPr>
+        <w:t xml:space="preserve">kecuali field note </w:t>
+      </w:r>
+      <w:r>
+        <w:rPr>
+          <w:rFonts w:cs="Arial"/>
+        </w:rPr>
+        <w:t>dan menekan tombol submit, maka sistem akan menampilkan peringatan bahwa ada field yang belum diisi.</w:t>
+      </w:r>
+    </w:p>
+    <w:p>
+      <w:pPr>
+        <w:autoSpaceDE w:val="0"/>
+        <w:autoSpaceDN w:val="0"/>
+        <w:adjustRightInd w:val="0"/>
+        <w:spacing w:after="0" w:line="240" w:lineRule="auto"/>
+        <w:jc w:val="both"/>
+        <w:rPr>
+          <w:rFonts w:cs="Arial"/>
+        </w:rPr>
+      </w:pPr>
+    </w:p>
+    <w:p>
+      <w:pPr>
+        <w:autoSpaceDE w:val="0"/>
+        <w:autoSpaceDN w:val="0"/>
+        <w:adjustRightInd w:val="0"/>
+        <w:spacing w:after="0" w:line="240" w:lineRule="auto"/>
+        <w:jc w:val="both"/>
+        <w:rPr>
+          <w:rFonts w:cs="Arial"/>
+          <w:b/>
+        </w:rPr>
+      </w:pPr>
+      <w:r>
+        <w:rPr>
+          <w:rFonts w:cs="Arial"/>
+          <w:b/>
+        </w:rPr>
+        <w:t>Alternate Path 2</w:t>
+      </w:r>
+    </w:p>
+    <w:p>
+      <w:pPr>
+        <w:autoSpaceDE w:val="0"/>
+        <w:autoSpaceDN w:val="0"/>
+        <w:adjustRightInd w:val="0"/>
+        <w:spacing w:after="0" w:line="240" w:lineRule="auto"/>
+        <w:jc w:val="both"/>
+        <w:rPr>
+          <w:rFonts w:cs="Arial"/>
+        </w:rPr>
+      </w:pPr>
+      <w:r>
+        <w:rPr>
+          <w:rFonts w:cs="Arial"/>
+        </w:rPr>
+        <w:t xml:space="preserve">Jika </w:t>
       </w:r>
     </w:p>
     <w:p>
@@ -8631,19 +8620,20 @@
     <w:tbl>
       <w:tblPr>
         <w:tblStyle w:val="LightList-Accent11"/>
-        <w:tblW w:w="9913" w:type="dxa"/>
+        <w:tblW w:w="10153" w:type="dxa"/>
         <w:tblInd w:w="-577" w:type="dxa"/>
         <w:tblLook w:val="04A0" w:firstRow="1" w:lastRow="0" w:firstColumn="1" w:lastColumn="0" w:noHBand="0" w:noVBand="1"/>
       </w:tblPr>
       <w:tblGrid>
-        <w:gridCol w:w="943"/>
-        <w:gridCol w:w="1235"/>
-        <w:gridCol w:w="1498"/>
-        <w:gridCol w:w="1017"/>
-        <w:gridCol w:w="1091"/>
-        <w:gridCol w:w="1093"/>
-        <w:gridCol w:w="1015"/>
-        <w:gridCol w:w="2021"/>
+        <w:gridCol w:w="774"/>
+        <w:gridCol w:w="1236"/>
+        <w:gridCol w:w="1256"/>
+        <w:gridCol w:w="882"/>
+        <w:gridCol w:w="1041"/>
+        <w:gridCol w:w="1047"/>
+        <w:gridCol w:w="834"/>
+        <w:gridCol w:w="1359"/>
+        <w:gridCol w:w="1724"/>
       </w:tblGrid>
       <w:tr>
         <w:trPr>
@@ -8652,7 +8642,7 @@
         <w:tc>
           <w:tcPr>
             <w:cnfStyle w:val="001000000000" w:firstRow="0" w:lastRow="0" w:firstColumn="1" w:lastColumn="0" w:oddVBand="0" w:evenVBand="0" w:oddHBand="0" w:evenHBand="0" w:firstRowFirstColumn="0" w:firstRowLastColumn="0" w:lastRowFirstColumn="0" w:lastRowLastColumn="0"/>
-            <w:tcW w:w="943" w:type="dxa"/>
+            <w:tcW w:w="796" w:type="dxa"/>
           </w:tcPr>
           <w:p>
             <w:pPr>
@@ -8691,7 +8681,7 @@
         </w:tc>
         <w:tc>
           <w:tcPr>
-            <w:tcW w:w="1498" w:type="dxa"/>
+            <w:tcW w:w="1288" w:type="dxa"/>
           </w:tcPr>
           <w:p>
             <w:pPr>
@@ -8732,7 +8722,7 @@
         </w:tc>
         <w:tc>
           <w:tcPr>
-            <w:tcW w:w="1017" w:type="dxa"/>
+            <w:tcW w:w="900" w:type="dxa"/>
           </w:tcPr>
           <w:p>
             <w:pPr>
@@ -8759,7 +8749,7 @@
         </w:tc>
         <w:tc>
           <w:tcPr>
-            <w:tcW w:w="1091" w:type="dxa"/>
+            <w:tcW w:w="1048" w:type="dxa"/>
           </w:tcPr>
           <w:p>
             <w:pPr>
@@ -8778,7 +8768,7 @@
         </w:tc>
         <w:tc>
           <w:tcPr>
-            <w:tcW w:w="1093" w:type="dxa"/>
+            <w:tcW w:w="1053" w:type="dxa"/>
           </w:tcPr>
           <w:p>
             <w:pPr>
@@ -8797,7 +8787,7 @@
         </w:tc>
         <w:tc>
           <w:tcPr>
-            <w:tcW w:w="1015" w:type="dxa"/>
+            <w:tcW w:w="858" w:type="dxa"/>
           </w:tcPr>
           <w:p>
             <w:pPr>
@@ -8816,7 +8806,20 @@
         </w:tc>
         <w:tc>
           <w:tcPr>
-            <w:tcW w:w="2021" w:type="dxa"/>
+            <w:tcW w:w="1212" w:type="dxa"/>
+          </w:tcPr>
+          <w:p>
+            <w:pPr>
+              <w:cnfStyle w:val="100000000000" w:firstRow="1" w:lastRow="0" w:firstColumn="0" w:lastColumn="0" w:oddVBand="0" w:evenVBand="0" w:oddHBand="0" w:evenHBand="0" w:firstRowFirstColumn="0" w:firstRowLastColumn="0" w:lastRowFirstColumn="0" w:lastRowLastColumn="0"/>
+            </w:pPr>
+            <w:r>
+              <w:t>Moda Transportasi</w:t>
+            </w:r>
+          </w:p>
+        </w:tc>
+        <w:tc>
+          <w:tcPr>
+            <w:tcW w:w="1763" w:type="dxa"/>
           </w:tcPr>
           <w:p>
             <w:pPr>
@@ -8843,7 +8846,7 @@
         <w:tc>
           <w:tcPr>
             <w:cnfStyle w:val="001000000000" w:firstRow="0" w:lastRow="0" w:firstColumn="1" w:lastColumn="0" w:oddVBand="0" w:evenVBand="0" w:oddHBand="0" w:evenHBand="0" w:firstRowFirstColumn="0" w:firstRowLastColumn="0" w:lastRowFirstColumn="0" w:lastRowLastColumn="0"/>
-            <w:tcW w:w="943" w:type="dxa"/>
+            <w:tcW w:w="796" w:type="dxa"/>
           </w:tcPr>
           <w:p>
             <w:pPr>
@@ -8902,7 +8905,7 @@
         </w:tc>
         <w:tc>
           <w:tcPr>
-            <w:tcW w:w="1498" w:type="dxa"/>
+            <w:tcW w:w="1288" w:type="dxa"/>
           </w:tcPr>
           <w:p>
             <w:pPr>
@@ -8915,7 +8918,7 @@
         </w:tc>
         <w:tc>
           <w:tcPr>
-            <w:tcW w:w="1017" w:type="dxa"/>
+            <w:tcW w:w="900" w:type="dxa"/>
           </w:tcPr>
           <w:p>
             <w:pPr>
@@ -8928,7 +8931,7 @@
         </w:tc>
         <w:tc>
           <w:tcPr>
-            <w:tcW w:w="1091" w:type="dxa"/>
+            <w:tcW w:w="1048" w:type="dxa"/>
           </w:tcPr>
           <w:p>
             <w:pPr>
@@ -8941,7 +8944,7 @@
         </w:tc>
         <w:tc>
           <w:tcPr>
-            <w:tcW w:w="1093" w:type="dxa"/>
+            <w:tcW w:w="1053" w:type="dxa"/>
           </w:tcPr>
           <w:p>
             <w:pPr>
@@ -8954,7 +8957,7 @@
         </w:tc>
         <w:tc>
           <w:tcPr>
-            <w:tcW w:w="1015" w:type="dxa"/>
+            <w:tcW w:w="858" w:type="dxa"/>
           </w:tcPr>
           <w:p>
             <w:pPr>
@@ -8967,7 +8970,20 @@
         </w:tc>
         <w:tc>
           <w:tcPr>
-            <w:tcW w:w="2021" w:type="dxa"/>
+            <w:tcW w:w="1212" w:type="dxa"/>
+          </w:tcPr>
+          <w:p>
+            <w:pPr>
+              <w:cnfStyle w:val="000000100000" w:firstRow="0" w:lastRow="0" w:firstColumn="0" w:lastColumn="0" w:oddVBand="0" w:evenVBand="0" w:oddHBand="1" w:evenHBand="0" w:firstRowFirstColumn="0" w:firstRowLastColumn="0" w:lastRowFirstColumn="0" w:lastRowLastColumn="0"/>
+              <w:rPr>
+                <w:lang w:val="en-US"/>
+              </w:rPr>
+            </w:pPr>
+          </w:p>
+        </w:tc>
+        <w:tc>
+          <w:tcPr>
+            <w:tcW w:w="1763" w:type="dxa"/>
           </w:tcPr>
           <w:p>
             <w:pPr>
@@ -8997,7 +9013,7 @@
         <w:tc>
           <w:tcPr>
             <w:cnfStyle w:val="001000000000" w:firstRow="0" w:lastRow="0" w:firstColumn="1" w:lastColumn="0" w:oddVBand="0" w:evenVBand="0" w:oddHBand="0" w:evenHBand="0" w:firstRowFirstColumn="0" w:firstRowLastColumn="0" w:lastRowFirstColumn="0" w:lastRowLastColumn="0"/>
-            <w:tcW w:w="943" w:type="dxa"/>
+            <w:tcW w:w="796" w:type="dxa"/>
           </w:tcPr>
           <w:p>
             <w:pPr>
@@ -9106,7 +9122,7 @@
         </w:tc>
         <w:tc>
           <w:tcPr>
-            <w:tcW w:w="1498" w:type="dxa"/>
+            <w:tcW w:w="1288" w:type="dxa"/>
           </w:tcPr>
           <w:p>
             <w:pPr>
@@ -9119,7 +9135,7 @@
         </w:tc>
         <w:tc>
           <w:tcPr>
-            <w:tcW w:w="1017" w:type="dxa"/>
+            <w:tcW w:w="900" w:type="dxa"/>
           </w:tcPr>
           <w:p>
             <w:pPr>
@@ -9132,7 +9148,7 @@
         </w:tc>
         <w:tc>
           <w:tcPr>
-            <w:tcW w:w="1091" w:type="dxa"/>
+            <w:tcW w:w="1048" w:type="dxa"/>
           </w:tcPr>
           <w:p>
             <w:pPr>
@@ -9145,7 +9161,7 @@
         </w:tc>
         <w:tc>
           <w:tcPr>
-            <w:tcW w:w="1093" w:type="dxa"/>
+            <w:tcW w:w="1053" w:type="dxa"/>
           </w:tcPr>
           <w:p>
             <w:pPr>
@@ -9158,7 +9174,7 @@
         </w:tc>
         <w:tc>
           <w:tcPr>
-            <w:tcW w:w="1015" w:type="dxa"/>
+            <w:tcW w:w="858" w:type="dxa"/>
           </w:tcPr>
           <w:p>
             <w:pPr>
@@ -9171,7 +9187,20 @@
         </w:tc>
         <w:tc>
           <w:tcPr>
-            <w:tcW w:w="2021" w:type="dxa"/>
+            <w:tcW w:w="1212" w:type="dxa"/>
+          </w:tcPr>
+          <w:p>
+            <w:pPr>
+              <w:cnfStyle w:val="000000000000" w:firstRow="0" w:lastRow="0" w:firstColumn="0" w:lastColumn="0" w:oddVBand="0" w:evenVBand="0" w:oddHBand="0" w:evenHBand="0" w:firstRowFirstColumn="0" w:firstRowLastColumn="0" w:lastRowFirstColumn="0" w:lastRowLastColumn="0"/>
+              <w:rPr>
+                <w:lang w:val="en-US"/>
+              </w:rPr>
+            </w:pPr>
+          </w:p>
+        </w:tc>
+        <w:tc>
+          <w:tcPr>
+            <w:tcW w:w="1763" w:type="dxa"/>
           </w:tcPr>
           <w:p>
             <w:pPr>
@@ -9308,19 +9337,20 @@
     <w:tbl>
       <w:tblPr>
         <w:tblStyle w:val="LightList-Accent11"/>
-        <w:tblW w:w="9913" w:type="dxa"/>
+        <w:tblW w:w="10153" w:type="dxa"/>
         <w:tblInd w:w="-577" w:type="dxa"/>
         <w:tblLook w:val="04A0" w:firstRow="1" w:lastRow="0" w:firstColumn="1" w:lastColumn="0" w:noHBand="0" w:noVBand="1"/>
       </w:tblPr>
       <w:tblGrid>
-        <w:gridCol w:w="943"/>
-        <w:gridCol w:w="1235"/>
-        <w:gridCol w:w="1498"/>
-        <w:gridCol w:w="1017"/>
-        <w:gridCol w:w="1091"/>
-        <w:gridCol w:w="1093"/>
-        <w:gridCol w:w="1015"/>
-        <w:gridCol w:w="2021"/>
+        <w:gridCol w:w="774"/>
+        <w:gridCol w:w="1236"/>
+        <w:gridCol w:w="1256"/>
+        <w:gridCol w:w="882"/>
+        <w:gridCol w:w="1041"/>
+        <w:gridCol w:w="1047"/>
+        <w:gridCol w:w="834"/>
+        <w:gridCol w:w="1359"/>
+        <w:gridCol w:w="1724"/>
       </w:tblGrid>
       <w:tr>
         <w:trPr>
@@ -9329,7 +9359,7 @@
         <w:tc>
           <w:tcPr>
             <w:cnfStyle w:val="001000000000" w:firstRow="0" w:lastRow="0" w:firstColumn="1" w:lastColumn="0" w:oddVBand="0" w:evenVBand="0" w:oddHBand="0" w:evenHBand="0" w:firstRowFirstColumn="0" w:firstRowLastColumn="0" w:lastRowFirstColumn="0" w:lastRowLastColumn="0"/>
-            <w:tcW w:w="943" w:type="dxa"/>
+            <w:tcW w:w="796" w:type="dxa"/>
           </w:tcPr>
           <w:p>
             <w:pPr>
@@ -9368,7 +9398,7 @@
         </w:tc>
         <w:tc>
           <w:tcPr>
-            <w:tcW w:w="1498" w:type="dxa"/>
+            <w:tcW w:w="1288" w:type="dxa"/>
           </w:tcPr>
           <w:p>
             <w:pPr>
@@ -9409,7 +9439,7 @@
         </w:tc>
         <w:tc>
           <w:tcPr>
-            <w:tcW w:w="1017" w:type="dxa"/>
+            <w:tcW w:w="900" w:type="dxa"/>
           </w:tcPr>
           <w:p>
             <w:pPr>
@@ -9436,7 +9466,7 @@
         </w:tc>
         <w:tc>
           <w:tcPr>
-            <w:tcW w:w="1091" w:type="dxa"/>
+            <w:tcW w:w="1048" w:type="dxa"/>
           </w:tcPr>
           <w:p>
             <w:pPr>
@@ -9455,7 +9485,7 @@
         </w:tc>
         <w:tc>
           <w:tcPr>
-            <w:tcW w:w="1093" w:type="dxa"/>
+            <w:tcW w:w="1053" w:type="dxa"/>
           </w:tcPr>
           <w:p>
             <w:pPr>
@@ -9474,7 +9504,7 @@
         </w:tc>
         <w:tc>
           <w:tcPr>
-            <w:tcW w:w="1015" w:type="dxa"/>
+            <w:tcW w:w="858" w:type="dxa"/>
           </w:tcPr>
           <w:p>
             <w:pPr>
@@ -9493,7 +9523,20 @@
         </w:tc>
         <w:tc>
           <w:tcPr>
-            <w:tcW w:w="2021" w:type="dxa"/>
+            <w:tcW w:w="1212" w:type="dxa"/>
+          </w:tcPr>
+          <w:p>
+            <w:pPr>
+              <w:cnfStyle w:val="100000000000" w:firstRow="1" w:lastRow="0" w:firstColumn="0" w:lastColumn="0" w:oddVBand="0" w:evenVBand="0" w:oddHBand="0" w:evenHBand="0" w:firstRowFirstColumn="0" w:firstRowLastColumn="0" w:lastRowFirstColumn="0" w:lastRowLastColumn="0"/>
+            </w:pPr>
+            <w:r>
+              <w:t>Moda Transportasi</w:t>
+            </w:r>
+          </w:p>
+        </w:tc>
+        <w:tc>
+          <w:tcPr>
+            <w:tcW w:w="1763" w:type="dxa"/>
           </w:tcPr>
           <w:p>
             <w:pPr>
@@ -9520,7 +9563,7 @@
         <w:tc>
           <w:tcPr>
             <w:cnfStyle w:val="001000000000" w:firstRow="0" w:lastRow="0" w:firstColumn="1" w:lastColumn="0" w:oddVBand="0" w:evenVBand="0" w:oddHBand="0" w:evenHBand="0" w:firstRowFirstColumn="0" w:firstRowLastColumn="0" w:lastRowFirstColumn="0" w:lastRowLastColumn="0"/>
-            <w:tcW w:w="943" w:type="dxa"/>
+            <w:tcW w:w="796" w:type="dxa"/>
           </w:tcPr>
           <w:p>
             <w:pPr>
@@ -9579,7 +9622,7 @@
         </w:tc>
         <w:tc>
           <w:tcPr>
-            <w:tcW w:w="1498" w:type="dxa"/>
+            <w:tcW w:w="1288" w:type="dxa"/>
           </w:tcPr>
           <w:p>
             <w:pPr>
@@ -9592,7 +9635,7 @@
         </w:tc>
         <w:tc>
           <w:tcPr>
-            <w:tcW w:w="1017" w:type="dxa"/>
+            <w:tcW w:w="900" w:type="dxa"/>
           </w:tcPr>
           <w:p>
             <w:pPr>
@@ -9605,7 +9648,7 @@
         </w:tc>
         <w:tc>
           <w:tcPr>
-            <w:tcW w:w="1091" w:type="dxa"/>
+            <w:tcW w:w="1048" w:type="dxa"/>
           </w:tcPr>
           <w:p>
             <w:pPr>
@@ -9618,7 +9661,7 @@
         </w:tc>
         <w:tc>
           <w:tcPr>
-            <w:tcW w:w="1093" w:type="dxa"/>
+            <w:tcW w:w="1053" w:type="dxa"/>
           </w:tcPr>
           <w:p>
             <w:pPr>
@@ -9631,7 +9674,7 @@
         </w:tc>
         <w:tc>
           <w:tcPr>
-            <w:tcW w:w="1015" w:type="dxa"/>
+            <w:tcW w:w="858" w:type="dxa"/>
           </w:tcPr>
           <w:p>
             <w:pPr>
@@ -9644,7 +9687,20 @@
         </w:tc>
         <w:tc>
           <w:tcPr>
-            <w:tcW w:w="2021" w:type="dxa"/>
+            <w:tcW w:w="1212" w:type="dxa"/>
+          </w:tcPr>
+          <w:p>
+            <w:pPr>
+              <w:cnfStyle w:val="000000100000" w:firstRow="0" w:lastRow="0" w:firstColumn="0" w:lastColumn="0" w:oddVBand="0" w:evenVBand="0" w:oddHBand="1" w:evenHBand="0" w:firstRowFirstColumn="0" w:firstRowLastColumn="0" w:lastRowFirstColumn="0" w:lastRowLastColumn="0"/>
+              <w:rPr>
+                <w:lang w:val="en-US"/>
+              </w:rPr>
+            </w:pPr>
+          </w:p>
+        </w:tc>
+        <w:tc>
+          <w:tcPr>
+            <w:tcW w:w="1763" w:type="dxa"/>
           </w:tcPr>
           <w:p>
             <w:pPr>
@@ -9674,7 +9730,7 @@
         <w:tc>
           <w:tcPr>
             <w:cnfStyle w:val="001000000000" w:firstRow="0" w:lastRow="0" w:firstColumn="1" w:lastColumn="0" w:oddVBand="0" w:evenVBand="0" w:oddHBand="0" w:evenHBand="0" w:firstRowFirstColumn="0" w:firstRowLastColumn="0" w:lastRowFirstColumn="0" w:lastRowLastColumn="0"/>
-            <w:tcW w:w="943" w:type="dxa"/>
+            <w:tcW w:w="796" w:type="dxa"/>
           </w:tcPr>
           <w:p>
             <w:pPr>
@@ -9734,6 +9790,7 @@
               <w:rPr>
                 <w:lang w:val="en-US"/>
               </w:rPr>
+              <w:lastRenderedPageBreak/>
               <w:t>karena</w:t>
             </w:r>
             <w:proofErr w:type="spellEnd"/>
@@ -9783,7 +9840,7 @@
         </w:tc>
         <w:tc>
           <w:tcPr>
-            <w:tcW w:w="1498" w:type="dxa"/>
+            <w:tcW w:w="1288" w:type="dxa"/>
           </w:tcPr>
           <w:p>
             <w:pPr>
@@ -9796,7 +9853,7 @@
         </w:tc>
         <w:tc>
           <w:tcPr>
-            <w:tcW w:w="1017" w:type="dxa"/>
+            <w:tcW w:w="900" w:type="dxa"/>
           </w:tcPr>
           <w:p>
             <w:pPr>
@@ -9809,7 +9866,7 @@
         </w:tc>
         <w:tc>
           <w:tcPr>
-            <w:tcW w:w="1091" w:type="dxa"/>
+            <w:tcW w:w="1048" w:type="dxa"/>
           </w:tcPr>
           <w:p>
             <w:pPr>
@@ -9822,7 +9879,7 @@
         </w:tc>
         <w:tc>
           <w:tcPr>
-            <w:tcW w:w="1093" w:type="dxa"/>
+            <w:tcW w:w="1053" w:type="dxa"/>
           </w:tcPr>
           <w:p>
             <w:pPr>
@@ -9835,7 +9892,7 @@
         </w:tc>
         <w:tc>
           <w:tcPr>
-            <w:tcW w:w="1015" w:type="dxa"/>
+            <w:tcW w:w="858" w:type="dxa"/>
           </w:tcPr>
           <w:p>
             <w:pPr>
@@ -9848,7 +9905,7 @@
         </w:tc>
         <w:tc>
           <w:tcPr>
-            <w:tcW w:w="2021" w:type="dxa"/>
+            <w:tcW w:w="1212" w:type="dxa"/>
           </w:tcPr>
           <w:p>
             <w:pPr>
@@ -9857,6 +9914,19 @@
                 <w:lang w:val="en-US"/>
               </w:rPr>
             </w:pPr>
+          </w:p>
+        </w:tc>
+        <w:tc>
+          <w:tcPr>
+            <w:tcW w:w="1763" w:type="dxa"/>
+          </w:tcPr>
+          <w:p>
+            <w:pPr>
+              <w:cnfStyle w:val="000000000000" w:firstRow="0" w:lastRow="0" w:firstColumn="0" w:lastColumn="0" w:oddVBand="0" w:evenVBand="0" w:oddHBand="0" w:evenHBand="0" w:firstRowFirstColumn="0" w:firstRowLastColumn="0" w:lastRowFirstColumn="0" w:lastRowLastColumn="0"/>
+              <w:rPr>
+                <w:lang w:val="en-US"/>
+              </w:rPr>
+            </w:pPr>
             <w:r>
               <w:rPr>
                 <w:lang w:val="en-US"/>
@@ -9938,6 +10008,7 @@
               <w:rPr>
                 <w:lang w:val="en-US"/>
               </w:rPr>
+              <w:lastRenderedPageBreak/>
               <w:t>halaman</w:t>
             </w:r>
             <w:proofErr w:type="spellEnd"/>
@@ -9971,7 +10042,6 @@
         <w:pStyle w:val="Heading2"/>
       </w:pPr>
       <w:r>
-        <w:lastRenderedPageBreak/>
         <w:t>5</w:t>
       </w:r>
       <w:r>
@@ -15251,7 +15321,7 @@
         <w:lastRenderedPageBreak/>
         <w:t>Implementasi dan Hasil Test Case</w:t>
       </w:r>
-      <w:bookmarkEnd w:id="20"/>
+      <w:bookmarkEnd w:id="19"/>
     </w:p>
     <w:p>
       <w:pPr>
@@ -19002,7 +19072,7 @@
 </file>
 
 <file path=customXml/itemProps2.xml><?xml version="1.0" encoding="utf-8"?>
-<ds:datastoreItem xmlns:ds="http://schemas.openxmlformats.org/officeDocument/2006/customXml" ds:itemID="{A2248CA5-637F-4A1B-8BA1-B590B33FF7E2}">
+<ds:datastoreItem xmlns:ds="http://schemas.openxmlformats.org/officeDocument/2006/customXml" ds:itemID="{B35209A8-FDFC-46BD-AE20-9F219EF9AE8D}">
   <ds:schemaRefs>
     <ds:schemaRef ds:uri="http://schemas.openxmlformats.org/officeDocument/2006/bibliography"/>
   </ds:schemaRefs>

</xml_diff>